<commit_message>
jenkins to actions documentation
</commit_message>
<xml_diff>
--- a/githubactions_documentation.docx
+++ b/githubactions_documentation.docx
@@ -1028,27 +1028,786 @@
           <w:bCs/>
           <w:lang w:val="en-US"/>
         </w:rPr>
-        <w:t>Ansible playbook (</w:t>
-      </w:r>
-      <w:r>
+        <w:t>Ansible playbook (deploy_app.yaml):</w:t>
+      </w:r>
+    </w:p>
+    <w:p>
+      <w:pPr>
+        <w:rPr>
+          <w:lang w:val="en-US"/>
+        </w:rPr>
+      </w:pPr>
+      <w:r>
+        <w:rPr>
+          <w:lang w:val="en-US"/>
+        </w:rPr>
+        <w:lastRenderedPageBreak/>
+        <w:t>This code is an Ansible playbook that automates the creation and configuration of an Amazon EC2 instance.</w:t>
+      </w:r>
+    </w:p>
+    <w:p>
+      <w:pPr>
+        <w:pStyle w:val="ListParagraph"/>
+        <w:numPr>
+          <w:ilvl w:val="0"/>
+          <w:numId w:val="13"/>
+        </w:numPr>
+        <w:rPr>
+          <w:lang w:val="en-US"/>
+        </w:rPr>
+      </w:pPr>
+      <w:r>
+        <w:rPr>
+          <w:lang w:val="en-US"/>
+        </w:rPr>
+        <w:t>Starts an EC2 instance with a public IP address using the Amazon AWS EC2 module.</w:t>
+      </w:r>
+      <w:r>
+        <w:rPr>
+          <w:lang w:val="en-US"/>
+        </w:rPr>
+        <w:t xml:space="preserve"> AMI is preconfigured with docker, maven, java and ssh connection to ec2 runner (ansible control node)</w:t>
+      </w:r>
+    </w:p>
+    <w:p>
+      <w:pPr>
+        <w:pStyle w:val="ListParagraph"/>
+        <w:numPr>
+          <w:ilvl w:val="0"/>
+          <w:numId w:val="13"/>
+        </w:numPr>
+        <w:rPr>
+          <w:lang w:val="en-US"/>
+        </w:rPr>
+      </w:pPr>
+      <w:r>
+        <w:rPr>
+          <w:lang w:val="en-US"/>
+        </w:rPr>
+        <w:t>Registers the public IP address of the created instance as a variable named "ec2_ip".</w:t>
+      </w:r>
+    </w:p>
+    <w:p>
+      <w:pPr>
+        <w:pStyle w:val="ListParagraph"/>
+        <w:numPr>
+          <w:ilvl w:val="0"/>
+          <w:numId w:val="13"/>
+        </w:numPr>
+        <w:rPr>
+          <w:lang w:val="en-US"/>
+        </w:rPr>
+      </w:pPr>
+      <w:r>
+        <w:rPr>
+          <w:lang w:val="en-US"/>
+        </w:rPr>
+        <w:t>Displays the value of "ec2_ip" using the debug module.</w:t>
+      </w:r>
+    </w:p>
+    <w:p>
+      <w:pPr>
+        <w:pStyle w:val="ListParagraph"/>
+        <w:numPr>
+          <w:ilvl w:val="0"/>
+          <w:numId w:val="13"/>
+        </w:numPr>
+        <w:rPr>
+          <w:lang w:val="en-US"/>
+        </w:rPr>
+      </w:pPr>
+      <w:r>
+        <w:rPr>
+          <w:lang w:val="en-US"/>
+        </w:rPr>
+        <w:t>Adds the created EC2 instance to the "just_created" group using the add_host module.</w:t>
+      </w:r>
+    </w:p>
+    <w:p>
+      <w:pPr>
+        <w:pStyle w:val="ListParagraph"/>
+        <w:numPr>
+          <w:ilvl w:val="0"/>
+          <w:numId w:val="13"/>
+        </w:numPr>
+        <w:rPr>
+          <w:lang w:val="en-US"/>
+        </w:rPr>
+      </w:pPr>
+      <w:r>
+        <w:rPr>
+          <w:lang w:val="en-US"/>
+        </w:rPr>
+        <w:t>Starts a new play targeting the "just_created" group.</w:t>
+      </w:r>
+    </w:p>
+    <w:p>
+      <w:pPr>
+        <w:pStyle w:val="ListParagraph"/>
+        <w:numPr>
+          <w:ilvl w:val="0"/>
+          <w:numId w:val="13"/>
+        </w:numPr>
+        <w:rPr>
+          <w:lang w:val="en-US"/>
+        </w:rPr>
+      </w:pPr>
+      <w:r>
+        <w:rPr>
+          <w:lang w:val="en-US"/>
+        </w:rPr>
+        <w:t>Waits for SSH to come up on the EC2 instance using the wait_for_connection module.</w:t>
+      </w:r>
+    </w:p>
+    <w:p>
+      <w:pPr>
+        <w:pStyle w:val="ListParagraph"/>
+        <w:numPr>
+          <w:ilvl w:val="0"/>
+          <w:numId w:val="13"/>
+        </w:numPr>
+        <w:rPr>
+          <w:lang w:val="en-US"/>
+        </w:rPr>
+      </w:pPr>
+      <w:r>
+        <w:rPr>
+          <w:lang w:val="en-US"/>
+        </w:rPr>
+        <w:t>Copies a Docker compose file to the remote EC2 instance using the copy module.</w:t>
+      </w:r>
+    </w:p>
+    <w:p>
+      <w:pPr>
+        <w:pStyle w:val="ListParagraph"/>
+        <w:numPr>
+          <w:ilvl w:val="0"/>
+          <w:numId w:val="13"/>
+        </w:numPr>
+        <w:rPr>
+          <w:lang w:val="en-US"/>
+        </w:rPr>
+      </w:pPr>
+      <w:r>
+        <w:rPr>
+          <w:lang w:val="en-US"/>
+        </w:rPr>
+        <w:t>Runs the "docker-compose up -d" command on the remote EC2 instance using the shell module.</w:t>
+      </w:r>
+    </w:p>
+    <w:p>
+      <w:pPr>
+        <w:rPr>
+          <w:lang w:val="en-US"/>
+        </w:rPr>
+      </w:pPr>
+    </w:p>
+    <w:p>
+      <w:pPr>
         <w:rPr>
           <w:b/>
           <w:bCs/>
           <w:lang w:val="en-US"/>
         </w:rPr>
-        <w:t>deploy_app.yaml</w:t>
-      </w:r>
+      </w:pPr>
       <w:r>
         <w:rPr>
           <w:b/>
           <w:bCs/>
           <w:lang w:val="en-US"/>
         </w:rPr>
-        <w:t>):</w:t>
-      </w:r>
-    </w:p>
-    <w:p>
-      <w:pPr>
+        <w:t>Migrating from Jenkins to GitHub actions:</w:t>
+      </w:r>
+    </w:p>
+    <w:p>
+      <w:pPr>
+        <w:rPr>
+          <w:lang w:val="en-US"/>
+        </w:rPr>
+      </w:pPr>
+      <w:r>
+        <w:rPr>
+          <w:lang w:val="en-US"/>
+        </w:rPr>
+        <w:t>Follow the instructions from below link:</w:t>
+      </w:r>
+    </w:p>
+    <w:p>
+      <w:pPr>
+        <w:rPr>
+          <w:lang w:val="en-US"/>
+        </w:rPr>
+      </w:pPr>
+      <w:hyperlink r:id="rId5" w:history="1">
+        <w:r>
+          <w:rPr>
+            <w:rStyle w:val="Hyperlink"/>
+            <w:lang w:val="en-US"/>
+          </w:rPr>
+          <w:t>https://docs.github.com/en/actions/migrating-to-github-actions/automated-migrations/migrating-from-jenkins-with-github-actions-importer</w:t>
+        </w:r>
+      </w:hyperlink>
+    </w:p>
+    <w:p>
+      <w:pPr>
+        <w:rPr>
+          <w:lang w:val="en-US"/>
+        </w:rPr>
+      </w:pPr>
+      <w:r>
+        <w:rPr>
+          <w:lang w:val="en-US"/>
+        </w:rPr>
+        <w:t>Summarized steps:</w:t>
+      </w:r>
+    </w:p>
+    <w:p>
+      <w:pPr>
+        <w:pStyle w:val="ListParagraph"/>
+        <w:numPr>
+          <w:ilvl w:val="0"/>
+          <w:numId w:val="14"/>
+        </w:numPr>
+        <w:rPr>
+          <w:lang w:val="en-US"/>
+        </w:rPr>
+      </w:pPr>
+      <w:r>
+        <w:rPr>
+          <w:lang w:val="en-US"/>
+        </w:rPr>
+        <w:t>Jenkins server</w:t>
+      </w:r>
+    </w:p>
+    <w:p>
+      <w:pPr>
+        <w:pStyle w:val="ListParagraph"/>
+        <w:numPr>
+          <w:ilvl w:val="0"/>
+          <w:numId w:val="14"/>
+        </w:numPr>
+        <w:rPr>
+          <w:lang w:val="en-US"/>
+        </w:rPr>
+      </w:pPr>
+      <w:r>
+        <w:rPr>
+          <w:lang w:val="en-US"/>
+        </w:rPr>
+        <w:t>Jenkins API token</w:t>
+      </w:r>
+    </w:p>
+    <w:p>
+      <w:pPr>
+        <w:pStyle w:val="ListParagraph"/>
+        <w:numPr>
+          <w:ilvl w:val="0"/>
+          <w:numId w:val="14"/>
+        </w:numPr>
+        <w:rPr>
+          <w:lang w:val="en-US"/>
+        </w:rPr>
+      </w:pPr>
+      <w:r>
+        <w:rPr>
+          <w:lang w:val="en-US"/>
+        </w:rPr>
+        <w:t>GitHub</w:t>
+      </w:r>
+      <w:r>
+        <w:rPr>
+          <w:lang w:val="en-US"/>
+        </w:rPr>
+        <w:t xml:space="preserve"> personal access token with workflow and repo permissions</w:t>
+      </w:r>
+    </w:p>
+    <w:p>
+      <w:pPr>
+        <w:pStyle w:val="ListParagraph"/>
+        <w:numPr>
+          <w:ilvl w:val="0"/>
+          <w:numId w:val="14"/>
+        </w:numPr>
+        <w:rPr>
+          <w:lang w:val="en-US"/>
+        </w:rPr>
+      </w:pPr>
+      <w:r>
+        <w:rPr>
+          <w:lang w:val="en-US"/>
+        </w:rPr>
+        <w:t>Linux/ windows server with docker and GitHub cli installed</w:t>
+      </w:r>
+      <w:r>
+        <w:rPr>
+          <w:lang w:val="en-US"/>
+        </w:rPr>
+        <w:t>:</w:t>
+      </w:r>
+    </w:p>
+    <w:p>
+      <w:pPr>
+        <w:pStyle w:val="ListParagraph"/>
+        <w:numPr>
+          <w:ilvl w:val="1"/>
+          <w:numId w:val="14"/>
+        </w:numPr>
+        <w:rPr>
+          <w:lang w:val="en-US"/>
+        </w:rPr>
+      </w:pPr>
+      <w:r>
+        <w:rPr>
+          <w:lang w:val="en-US"/>
+        </w:rPr>
+        <w:t>Instructions for GitHub cli</w:t>
+      </w:r>
+    </w:p>
+    <w:p>
+      <w:pPr>
+        <w:pStyle w:val="ListParagraph"/>
+        <w:ind w:left="1440"/>
+        <w:rPr>
+          <w:lang w:val="en-US"/>
+        </w:rPr>
+      </w:pPr>
+      <w:hyperlink r:id="rId6" w:anchor="installation" w:history="1">
+        <w:r>
+          <w:rPr>
+            <w:rStyle w:val="Hyperlink"/>
+            <w:lang w:val="en-US"/>
+          </w:rPr>
+          <w:t>https://github.com/cli/cli#installation</w:t>
+        </w:r>
+      </w:hyperlink>
+    </w:p>
+    <w:p>
+      <w:pPr>
+        <w:pStyle w:val="ListParagraph"/>
+        <w:numPr>
+          <w:ilvl w:val="0"/>
+          <w:numId w:val="14"/>
+        </w:numPr>
+        <w:rPr>
+          <w:lang w:val="en-US"/>
+        </w:rPr>
+      </w:pPr>
+      <w:r>
+        <w:rPr>
+          <w:lang w:val="en-US"/>
+        </w:rPr>
+        <w:t xml:space="preserve">Authorize your git for </w:t>
+      </w:r>
+      <w:r>
+        <w:rPr>
+          <w:lang w:val="en-US"/>
+        </w:rPr>
+        <w:t>GitHub</w:t>
+      </w:r>
+      <w:r>
+        <w:rPr>
+          <w:lang w:val="en-US"/>
+        </w:rPr>
+        <w:t xml:space="preserve"> cli:</w:t>
+      </w:r>
+    </w:p>
+    <w:p>
+      <w:pPr>
+        <w:pStyle w:val="HTMLPreformatted"/>
+        <w:ind w:left="720"/>
+        <w:rPr>
+          <w:rStyle w:val="HTMLCode"/>
+          <w:rFonts w:ascii="Consolas" w:hAnsi="Consolas"/>
+          <w:color w:val="000000" w:themeColor="text1"/>
+          <w:bdr w:val="none" w:sz="0" w:space="0" w:color="auto" w:frame="1"/>
+        </w:rPr>
+      </w:pPr>
+      <w:r>
+        <w:rPr>
+          <w:rStyle w:val="HTMLCode"/>
+          <w:rFonts w:ascii="Consolas" w:hAnsi="Consolas"/>
+          <w:color w:val="000000" w:themeColor="text1"/>
+          <w:bdr w:val="none" w:sz="0" w:space="0" w:color="auto" w:frame="1"/>
+        </w:rPr>
+        <w:t>gh auth login</w:t>
+      </w:r>
+    </w:p>
+    <w:p>
+      <w:pPr>
+        <w:pStyle w:val="HTMLPreformatted"/>
+        <w:ind w:left="720"/>
+        <w:rPr>
+          <w:rStyle w:val="HTMLCode"/>
+          <w:rFonts w:ascii="Consolas" w:hAnsi="Consolas"/>
+          <w:color w:val="000000" w:themeColor="text1"/>
+          <w:bdr w:val="none" w:sz="0" w:space="0" w:color="auto" w:frame="1"/>
+        </w:rPr>
+      </w:pPr>
+    </w:p>
+    <w:p>
+      <w:pPr>
+        <w:pStyle w:val="ListParagraph"/>
+        <w:numPr>
+          <w:ilvl w:val="0"/>
+          <w:numId w:val="14"/>
+        </w:numPr>
+        <w:rPr>
+          <w:lang w:val="en-US"/>
+        </w:rPr>
+      </w:pPr>
+      <w:r>
+        <w:rPr>
+          <w:lang w:val="en-US"/>
+        </w:rPr>
+        <w:t xml:space="preserve">Install </w:t>
+      </w:r>
+      <w:r>
+        <w:rPr>
+          <w:lang w:val="en-US"/>
+        </w:rPr>
+        <w:t>GitHub</w:t>
+      </w:r>
+      <w:r>
+        <w:rPr>
+          <w:lang w:val="en-US"/>
+        </w:rPr>
+        <w:t xml:space="preserve"> actions importer cli extension:</w:t>
+      </w:r>
+    </w:p>
+    <w:p>
+      <w:pPr>
+        <w:pStyle w:val="HTMLPreformatted"/>
+        <w:ind w:left="720"/>
+        <w:rPr>
+          <w:rStyle w:val="HTMLCode"/>
+          <w:rFonts w:ascii="Consolas" w:hAnsi="Consolas"/>
+          <w:color w:val="000000" w:themeColor="text1"/>
+          <w:bdr w:val="none" w:sz="0" w:space="0" w:color="auto" w:frame="1"/>
+        </w:rPr>
+      </w:pPr>
+      <w:r>
+        <w:rPr>
+          <w:rStyle w:val="HTMLCode"/>
+          <w:rFonts w:ascii="Consolas" w:hAnsi="Consolas"/>
+          <w:color w:val="000000" w:themeColor="text1"/>
+          <w:bdr w:val="none" w:sz="0" w:space="0" w:color="auto" w:frame="1"/>
+        </w:rPr>
+        <w:t>gh extension install github/gh-actions-importer</w:t>
+      </w:r>
+    </w:p>
+    <w:p>
+      <w:pPr>
+        <w:pStyle w:val="HTMLPreformatted"/>
+        <w:ind w:left="720"/>
+        <w:rPr>
+          <w:rStyle w:val="HTMLCode"/>
+          <w:rFonts w:ascii="Consolas" w:hAnsi="Consolas"/>
+          <w:color w:val="000000" w:themeColor="text1"/>
+          <w:bdr w:val="none" w:sz="0" w:space="0" w:color="auto" w:frame="1"/>
+        </w:rPr>
+      </w:pPr>
+    </w:p>
+    <w:p>
+      <w:pPr>
+        <w:pStyle w:val="ListParagraph"/>
+        <w:numPr>
+          <w:ilvl w:val="0"/>
+          <w:numId w:val="14"/>
+        </w:numPr>
+        <w:rPr>
+          <w:lang w:val="en-US"/>
+        </w:rPr>
+      </w:pPr>
+      <w:r>
+        <w:rPr>
+          <w:lang w:val="en-US"/>
+        </w:rPr>
+        <w:t>verify installation:</w:t>
+      </w:r>
+    </w:p>
+    <w:p>
+      <w:pPr>
+        <w:pStyle w:val="HTMLPreformatted"/>
+        <w:ind w:left="720"/>
+        <w:rPr>
+          <w:rStyle w:val="HTMLCode"/>
+          <w:rFonts w:ascii="Consolas" w:hAnsi="Consolas"/>
+          <w:color w:val="000000" w:themeColor="text1"/>
+          <w:bdr w:val="none" w:sz="0" w:space="0" w:color="auto" w:frame="1"/>
+        </w:rPr>
+      </w:pPr>
+      <w:r>
+        <w:rPr>
+          <w:rStyle w:val="HTMLCode"/>
+          <w:rFonts w:ascii="Consolas" w:hAnsi="Consolas"/>
+          <w:color w:val="000000" w:themeColor="text1"/>
+          <w:bdr w:val="none" w:sz="0" w:space="0" w:color="auto" w:frame="1"/>
+        </w:rPr>
+        <w:t>gh actions-importer -h</w:t>
+      </w:r>
+    </w:p>
+    <w:p>
+      <w:pPr>
+        <w:pStyle w:val="HTMLPreformatted"/>
+        <w:ind w:left="720"/>
+        <w:rPr>
+          <w:rStyle w:val="HTMLCode"/>
+          <w:rFonts w:ascii="Consolas" w:hAnsi="Consolas"/>
+          <w:color w:val="000000" w:themeColor="text1"/>
+          <w:bdr w:val="none" w:sz="0" w:space="0" w:color="auto" w:frame="1"/>
+        </w:rPr>
+      </w:pPr>
+    </w:p>
+    <w:p>
+      <w:pPr>
+        <w:pStyle w:val="ListParagraph"/>
+        <w:numPr>
+          <w:ilvl w:val="0"/>
+          <w:numId w:val="14"/>
+        </w:numPr>
+        <w:rPr>
+          <w:lang w:val="en-US"/>
+        </w:rPr>
+      </w:pPr>
+      <w:r>
+        <w:rPr>
+          <w:lang w:val="en-US"/>
+        </w:rPr>
+        <w:t>configuring creds:</w:t>
+      </w:r>
+    </w:p>
+    <w:p>
+      <w:pPr>
+        <w:pStyle w:val="HTMLPreformatted"/>
+        <w:numPr>
+          <w:ilvl w:val="1"/>
+          <w:numId w:val="14"/>
+        </w:numPr>
+        <w:rPr>
+          <w:rFonts w:asciiTheme="minorHAnsi" w:eastAsiaTheme="minorHAnsi" w:hAnsiTheme="minorHAnsi" w:cstheme="minorBidi"/>
+          <w:kern w:val="2"/>
+          <w:sz w:val="22"/>
+          <w:szCs w:val="22"/>
+          <w:lang w:val="en-US" w:eastAsia="en-US"/>
+          <w14:ligatures w14:val="standardContextual"/>
+        </w:rPr>
+      </w:pPr>
+      <w:r>
+        <w:rPr>
+          <w:rFonts w:asciiTheme="minorHAnsi" w:eastAsiaTheme="minorHAnsi" w:hAnsiTheme="minorHAnsi" w:cstheme="minorBidi"/>
+          <w:kern w:val="2"/>
+          <w:sz w:val="22"/>
+          <w:szCs w:val="22"/>
+          <w:lang w:val="en-US" w:eastAsia="en-US"/>
+          <w14:ligatures w14:val="standardContextual"/>
+        </w:rPr>
+        <w:t>gh actions-importer configure</w:t>
+      </w:r>
+      <w:r>
+        <w:rPr>
+          <w:rFonts w:asciiTheme="minorHAnsi" w:eastAsiaTheme="minorHAnsi" w:hAnsiTheme="minorHAnsi" w:cstheme="minorBidi"/>
+          <w:kern w:val="2"/>
+          <w:sz w:val="22"/>
+          <w:szCs w:val="22"/>
+          <w:lang w:val="en-US" w:eastAsia="en-US"/>
+          <w14:ligatures w14:val="standardContextual"/>
+        </w:rPr>
+        <w:t>:</w:t>
+      </w:r>
+    </w:p>
+    <w:p>
+      <w:pPr>
+        <w:pStyle w:val="ListParagraph"/>
+        <w:numPr>
+          <w:ilvl w:val="2"/>
+          <w:numId w:val="14"/>
+        </w:numPr>
+        <w:rPr>
+          <w:lang w:val="en-US"/>
+        </w:rPr>
+      </w:pPr>
+      <w:r>
+        <w:rPr>
+          <w:lang w:val="en-US"/>
+        </w:rPr>
+        <w:t>scroll using arrows</w:t>
+      </w:r>
+      <w:r>
+        <w:rPr>
+          <w:lang w:val="en-US"/>
+        </w:rPr>
+        <w:t>.</w:t>
+      </w:r>
+    </w:p>
+    <w:p>
+      <w:pPr>
+        <w:pStyle w:val="ListParagraph"/>
+        <w:numPr>
+          <w:ilvl w:val="2"/>
+          <w:numId w:val="14"/>
+        </w:numPr>
+        <w:rPr>
+          <w:lang w:val="en-US"/>
+        </w:rPr>
+      </w:pPr>
+      <w:r>
+        <w:rPr>
+          <w:lang w:val="en-US"/>
+        </w:rPr>
+        <w:t>select Jenkins using space</w:t>
+      </w:r>
+      <w:r>
+        <w:rPr>
+          <w:lang w:val="en-US"/>
+        </w:rPr>
+        <w:t>.</w:t>
+      </w:r>
+    </w:p>
+    <w:p>
+      <w:pPr>
+        <w:pStyle w:val="ListParagraph"/>
+        <w:numPr>
+          <w:ilvl w:val="2"/>
+          <w:numId w:val="14"/>
+        </w:numPr>
+        <w:rPr>
+          <w:lang w:val="en-US"/>
+        </w:rPr>
+      </w:pPr>
+      <w:r>
+        <w:rPr>
+          <w:lang w:val="en-US"/>
+        </w:rPr>
+        <w:t>click</w:t>
+      </w:r>
+      <w:r>
+        <w:rPr>
+          <w:lang w:val="en-US"/>
+        </w:rPr>
+        <w:t xml:space="preserve"> enter</w:t>
+      </w:r>
+      <w:r>
+        <w:rPr>
+          <w:lang w:val="en-US"/>
+        </w:rPr>
+        <w:t>.</w:t>
+      </w:r>
+    </w:p>
+    <w:p>
+      <w:pPr>
+        <w:pStyle w:val="ListParagraph"/>
+        <w:numPr>
+          <w:ilvl w:val="2"/>
+          <w:numId w:val="14"/>
+        </w:numPr>
+        <w:rPr>
+          <w:lang w:val="en-US"/>
+        </w:rPr>
+      </w:pPr>
+      <w:r>
+        <w:rPr>
+          <w:lang w:val="en-US"/>
+        </w:rPr>
+        <w:t xml:space="preserve">update base </w:t>
+      </w:r>
+      <w:r>
+        <w:rPr>
+          <w:lang w:val="en-US"/>
+        </w:rPr>
+        <w:t>URL</w:t>
+      </w:r>
+      <w:r>
+        <w:rPr>
+          <w:lang w:val="en-US"/>
+        </w:rPr>
+        <w:t xml:space="preserve"> for </w:t>
+      </w:r>
+      <w:r>
+        <w:rPr>
+          <w:lang w:val="en-US"/>
+        </w:rPr>
+        <w:t>GitHub</w:t>
+      </w:r>
+    </w:p>
+    <w:p>
+      <w:pPr>
+        <w:pStyle w:val="ListParagraph"/>
+        <w:numPr>
+          <w:ilvl w:val="2"/>
+          <w:numId w:val="14"/>
+        </w:numPr>
+        <w:rPr>
+          <w:lang w:val="en-US"/>
+        </w:rPr>
+      </w:pPr>
+      <w:r>
+        <w:rPr>
+          <w:lang w:val="en-US"/>
+        </w:rPr>
+        <w:t xml:space="preserve">update </w:t>
+      </w:r>
+      <w:r>
+        <w:rPr>
+          <w:lang w:val="en-US"/>
+        </w:rPr>
+        <w:t>GitHub</w:t>
+      </w:r>
+      <w:r>
+        <w:rPr>
+          <w:lang w:val="en-US"/>
+        </w:rPr>
+        <w:t xml:space="preserve"> token</w:t>
+      </w:r>
+    </w:p>
+    <w:p>
+      <w:pPr>
+        <w:pStyle w:val="ListParagraph"/>
+        <w:numPr>
+          <w:ilvl w:val="2"/>
+          <w:numId w:val="14"/>
+        </w:numPr>
+        <w:rPr>
+          <w:lang w:val="en-US"/>
+        </w:rPr>
+      </w:pPr>
+      <w:r>
+        <w:rPr>
+          <w:lang w:val="en-US"/>
+        </w:rPr>
+        <w:t xml:space="preserve">update Jenkins </w:t>
+      </w:r>
+      <w:r>
+        <w:rPr>
+          <w:lang w:val="en-US"/>
+        </w:rPr>
+        <w:t>URL</w:t>
+      </w:r>
+    </w:p>
+    <w:p>
+      <w:pPr>
+        <w:pStyle w:val="ListParagraph"/>
+        <w:numPr>
+          <w:ilvl w:val="2"/>
+          <w:numId w:val="14"/>
+        </w:numPr>
+        <w:rPr>
+          <w:lang w:val="en-US"/>
+        </w:rPr>
+      </w:pPr>
+      <w:r>
+        <w:rPr>
+          <w:lang w:val="en-US"/>
+        </w:rPr>
+        <w:t>update Jenkins token</w:t>
+      </w:r>
+    </w:p>
+    <w:p>
+      <w:pPr>
+        <w:pStyle w:val="ListParagraph"/>
+        <w:numPr>
+          <w:ilvl w:val="0"/>
+          <w:numId w:val="14"/>
+        </w:numPr>
         <w:rPr>
           <w:lang w:val="en-US"/>
         </w:rPr>
@@ -1058,157 +1817,312 @@
           <w:lang w:val="en-US"/>
         </w:rPr>
         <w:lastRenderedPageBreak/>
-        <w:t>This code is an Ansible playbook that automates the creation and configuration of an Amazon EC2 instance.</w:t>
-      </w:r>
-    </w:p>
-    <w:p>
-      <w:pPr>
-        <w:pStyle w:val="ListParagraph"/>
-        <w:numPr>
-          <w:ilvl w:val="0"/>
-          <w:numId w:val="13"/>
-        </w:numPr>
-        <w:rPr>
-          <w:lang w:val="en-US"/>
-        </w:rPr>
-      </w:pPr>
-      <w:r>
-        <w:rPr>
-          <w:lang w:val="en-US"/>
-        </w:rPr>
-        <w:t>Starts an EC2 instance with a public IP address using the Amazon AWS EC2 module.</w:t>
-      </w:r>
-      <w:r>
-        <w:rPr>
-          <w:lang w:val="en-US"/>
-        </w:rPr>
-        <w:t xml:space="preserve"> AMI is preconfigured with docker, maven, java and ssh connection to ec2 runner (ansible control node)</w:t>
-      </w:r>
-    </w:p>
-    <w:p>
-      <w:pPr>
-        <w:pStyle w:val="ListParagraph"/>
-        <w:numPr>
-          <w:ilvl w:val="0"/>
-          <w:numId w:val="13"/>
-        </w:numPr>
-        <w:rPr>
-          <w:lang w:val="en-US"/>
-        </w:rPr>
-      </w:pPr>
-      <w:r>
-        <w:rPr>
-          <w:lang w:val="en-US"/>
-        </w:rPr>
-        <w:t>Registers the public IP address of the created instance as a variable named "ec2_ip".</w:t>
-      </w:r>
-    </w:p>
-    <w:p>
-      <w:pPr>
-        <w:pStyle w:val="ListParagraph"/>
-        <w:numPr>
-          <w:ilvl w:val="0"/>
-          <w:numId w:val="13"/>
-        </w:numPr>
-        <w:rPr>
-          <w:lang w:val="en-US"/>
-        </w:rPr>
-      </w:pPr>
-      <w:r>
-        <w:rPr>
-          <w:lang w:val="en-US"/>
-        </w:rPr>
-        <w:t>Displays the value of "ec2_ip" using the debug module.</w:t>
-      </w:r>
-    </w:p>
-    <w:p>
-      <w:pPr>
-        <w:pStyle w:val="ListParagraph"/>
-        <w:numPr>
-          <w:ilvl w:val="0"/>
-          <w:numId w:val="13"/>
-        </w:numPr>
-        <w:rPr>
-          <w:lang w:val="en-US"/>
-        </w:rPr>
-      </w:pPr>
-      <w:r>
-        <w:rPr>
-          <w:lang w:val="en-US"/>
-        </w:rPr>
-        <w:t>Adds the created EC2 instance to the "just_created" group using the add_host module.</w:t>
-      </w:r>
-    </w:p>
-    <w:p>
-      <w:pPr>
-        <w:pStyle w:val="ListParagraph"/>
-        <w:numPr>
-          <w:ilvl w:val="0"/>
-          <w:numId w:val="13"/>
-        </w:numPr>
-        <w:rPr>
-          <w:lang w:val="en-US"/>
-        </w:rPr>
-      </w:pPr>
-      <w:r>
-        <w:rPr>
-          <w:lang w:val="en-US"/>
-        </w:rPr>
-        <w:t>Starts a new play targeting the "just_created" group.</w:t>
-      </w:r>
-    </w:p>
-    <w:p>
-      <w:pPr>
-        <w:pStyle w:val="ListParagraph"/>
-        <w:numPr>
-          <w:ilvl w:val="0"/>
-          <w:numId w:val="13"/>
-        </w:numPr>
-        <w:rPr>
-          <w:lang w:val="en-US"/>
-        </w:rPr>
-      </w:pPr>
-      <w:r>
-        <w:rPr>
-          <w:lang w:val="en-US"/>
-        </w:rPr>
-        <w:t>Waits for SSH to come up on the EC2 instance using the wait_for_connection module.</w:t>
-      </w:r>
-    </w:p>
-    <w:p>
-      <w:pPr>
-        <w:pStyle w:val="ListParagraph"/>
-        <w:numPr>
-          <w:ilvl w:val="0"/>
-          <w:numId w:val="13"/>
-        </w:numPr>
-        <w:rPr>
-          <w:lang w:val="en-US"/>
-        </w:rPr>
-      </w:pPr>
-      <w:r>
-        <w:rPr>
-          <w:lang w:val="en-US"/>
-        </w:rPr>
-        <w:t>Copies a Docker compose file to the remote EC2 instance using the copy module.</w:t>
-      </w:r>
-    </w:p>
-    <w:p>
-      <w:pPr>
-        <w:pStyle w:val="ListParagraph"/>
-        <w:numPr>
-          <w:ilvl w:val="0"/>
-          <w:numId w:val="13"/>
-        </w:numPr>
-        <w:rPr>
-          <w:lang w:val="en-US"/>
-        </w:rPr>
-      </w:pPr>
-      <w:r>
-        <w:rPr>
-          <w:lang w:val="en-US"/>
-        </w:rPr>
-        <w:t>Runs the "docker-compose up -d" command on the remote EC2 instance using the shell module.</w:t>
+        <w:t>R</w:t>
+      </w:r>
+      <w:r>
+        <w:rPr>
+          <w:lang w:val="en-US"/>
+        </w:rPr>
+        <w:t>un the GitHub Actions Importer update CLI command to connect to GitHub Packages Container registry and ensure that the container image is updated to the latest version:</w:t>
+      </w:r>
+    </w:p>
+    <w:p>
+      <w:pPr>
+        <w:pStyle w:val="HTMLPreformatted"/>
+        <w:ind w:left="720"/>
+        <w:rPr>
+          <w:rStyle w:val="HTMLCode"/>
+          <w:rFonts w:ascii="Consolas" w:hAnsi="Consolas"/>
+          <w:color w:val="000000" w:themeColor="text1"/>
+          <w:bdr w:val="none" w:sz="0" w:space="0" w:color="auto" w:frame="1"/>
+        </w:rPr>
+      </w:pPr>
+      <w:r>
+        <w:rPr>
+          <w:rStyle w:val="HTMLCode"/>
+          <w:rFonts w:ascii="Consolas" w:hAnsi="Consolas"/>
+          <w:color w:val="000000" w:themeColor="text1"/>
+          <w:bdr w:val="none" w:sz="0" w:space="0" w:color="auto" w:frame="1"/>
+        </w:rPr>
+        <w:t>gh actions-importer update</w:t>
+      </w:r>
+    </w:p>
+    <w:p>
+      <w:pPr>
+        <w:pStyle w:val="HTMLPreformatted"/>
+        <w:rPr>
+          <w:rFonts w:asciiTheme="minorHAnsi" w:eastAsiaTheme="minorHAnsi" w:hAnsiTheme="minorHAnsi" w:cstheme="minorBidi"/>
+          <w:kern w:val="2"/>
+          <w:sz w:val="22"/>
+          <w:szCs w:val="22"/>
+          <w:lang w:val="en-US" w:eastAsia="en-US"/>
+          <w14:ligatures w14:val="standardContextual"/>
+        </w:rPr>
+      </w:pPr>
+    </w:p>
+    <w:p>
+      <w:pPr>
+        <w:pStyle w:val="HTMLPreformatted"/>
+        <w:numPr>
+          <w:ilvl w:val="0"/>
+          <w:numId w:val="14"/>
+        </w:numPr>
+        <w:rPr>
+          <w:rFonts w:asciiTheme="minorHAnsi" w:eastAsiaTheme="minorHAnsi" w:hAnsiTheme="minorHAnsi" w:cstheme="minorBidi"/>
+          <w:kern w:val="2"/>
+          <w:sz w:val="22"/>
+          <w:szCs w:val="22"/>
+          <w:lang w:val="en-US" w:eastAsia="en-US"/>
+          <w14:ligatures w14:val="standardContextual"/>
+        </w:rPr>
+      </w:pPr>
+      <w:r>
+        <w:rPr>
+          <w:rFonts w:asciiTheme="minorHAnsi" w:eastAsiaTheme="minorHAnsi" w:hAnsiTheme="minorHAnsi" w:cstheme="minorBidi"/>
+          <w:kern w:val="2"/>
+          <w:sz w:val="22"/>
+          <w:szCs w:val="22"/>
+          <w:lang w:val="en-US" w:eastAsia="en-US"/>
+          <w14:ligatures w14:val="standardContextual"/>
+        </w:rPr>
+        <w:t>Perform audit for Jenkins:</w:t>
+      </w:r>
+    </w:p>
+    <w:p>
+      <w:pPr>
+        <w:pStyle w:val="HTMLPreformatted"/>
+        <w:ind w:left="720"/>
+        <w:rPr>
+          <w:rStyle w:val="HTMLCode"/>
+          <w:rFonts w:ascii="Consolas" w:hAnsi="Consolas"/>
+          <w:color w:val="000000" w:themeColor="text1"/>
+          <w:bdr w:val="none" w:sz="0" w:space="0" w:color="auto" w:frame="1"/>
+        </w:rPr>
+      </w:pPr>
+    </w:p>
+    <w:p>
+      <w:pPr>
+        <w:pStyle w:val="HTMLPreformatted"/>
+        <w:ind w:left="720"/>
+        <w:rPr>
+          <w:rStyle w:val="HTMLCode"/>
+          <w:rFonts w:ascii="Consolas" w:hAnsi="Consolas"/>
+          <w:color w:val="000000" w:themeColor="text1"/>
+          <w:bdr w:val="none" w:sz="0" w:space="0" w:color="auto" w:frame="1"/>
+        </w:rPr>
+      </w:pPr>
+      <w:r>
+        <w:rPr>
+          <w:rStyle w:val="HTMLCode"/>
+          <w:rFonts w:ascii="Consolas" w:hAnsi="Consolas"/>
+          <w:color w:val="000000" w:themeColor="text1"/>
+          <w:bdr w:val="none" w:sz="0" w:space="0" w:color="auto" w:frame="1"/>
+        </w:rPr>
+        <w:t>gh actions-importer audit jenkins --output-dir tmp/audit</w:t>
+      </w:r>
+    </w:p>
+    <w:p>
+      <w:pPr>
+        <w:pStyle w:val="HTMLPreformatted"/>
+        <w:rPr>
+          <w:rStyle w:val="HTMLCode"/>
+          <w:rFonts w:ascii="Consolas" w:hAnsi="Consolas"/>
+          <w:color w:val="000000" w:themeColor="text1"/>
+          <w:bdr w:val="none" w:sz="0" w:space="0" w:color="auto" w:frame="1"/>
+        </w:rPr>
+      </w:pPr>
+    </w:p>
+    <w:p>
+      <w:pPr>
+        <w:pStyle w:val="HTMLPreformatted"/>
+        <w:numPr>
+          <w:ilvl w:val="0"/>
+          <w:numId w:val="14"/>
+        </w:numPr>
+        <w:rPr>
+          <w:rFonts w:asciiTheme="minorHAnsi" w:eastAsiaTheme="minorHAnsi" w:hAnsiTheme="minorHAnsi" w:cstheme="minorBidi"/>
+          <w:kern w:val="2"/>
+          <w:sz w:val="22"/>
+          <w:szCs w:val="22"/>
+          <w:lang w:val="en-US" w:eastAsia="en-US"/>
+          <w14:ligatures w14:val="standardContextual"/>
+        </w:rPr>
+      </w:pPr>
+      <w:r>
+        <w:rPr>
+          <w:rFonts w:asciiTheme="minorHAnsi" w:eastAsiaTheme="minorHAnsi" w:hAnsiTheme="minorHAnsi" w:cstheme="minorBidi"/>
+          <w:kern w:val="2"/>
+          <w:sz w:val="22"/>
+          <w:szCs w:val="22"/>
+          <w:lang w:val="en-US" w:eastAsia="en-US"/>
+          <w14:ligatures w14:val="standardContextual"/>
+        </w:rPr>
+        <w:t>Above command</w:t>
+      </w:r>
+    </w:p>
+    <w:p>
+      <w:pPr>
+        <w:pStyle w:val="HTMLPreformatted"/>
+        <w:numPr>
+          <w:ilvl w:val="1"/>
+          <w:numId w:val="14"/>
+        </w:numPr>
+        <w:rPr>
+          <w:rFonts w:asciiTheme="minorHAnsi" w:eastAsiaTheme="minorHAnsi" w:hAnsiTheme="minorHAnsi" w:cstheme="minorBidi"/>
+          <w:kern w:val="2"/>
+          <w:sz w:val="22"/>
+          <w:szCs w:val="22"/>
+          <w:lang w:val="en-US" w:eastAsia="en-US"/>
+          <w14:ligatures w14:val="standardContextual"/>
+        </w:rPr>
+      </w:pPr>
+      <w:r>
+        <w:rPr>
+          <w:rFonts w:asciiTheme="minorHAnsi" w:eastAsiaTheme="minorHAnsi" w:hAnsiTheme="minorHAnsi" w:cstheme="minorBidi"/>
+          <w:kern w:val="2"/>
+          <w:sz w:val="22"/>
+          <w:szCs w:val="22"/>
+          <w:lang w:val="en-US" w:eastAsia="en-US"/>
+          <w14:ligatures w14:val="standardContextual"/>
+        </w:rPr>
+        <w:t xml:space="preserve"> </w:t>
+      </w:r>
+      <w:r>
+        <w:rPr>
+          <w:rFonts w:asciiTheme="minorHAnsi" w:eastAsiaTheme="minorHAnsi" w:hAnsiTheme="minorHAnsi" w:cstheme="minorBidi"/>
+          <w:kern w:val="2"/>
+          <w:sz w:val="22"/>
+          <w:szCs w:val="22"/>
+          <w:lang w:val="en-US" w:eastAsia="en-US"/>
+          <w14:ligatures w14:val="standardContextual"/>
+        </w:rPr>
+        <w:t>Fetches all of the projects defined in a Jenkins server.</w:t>
+      </w:r>
+    </w:p>
+    <w:p>
+      <w:pPr>
+        <w:pStyle w:val="HTMLPreformatted"/>
+        <w:numPr>
+          <w:ilvl w:val="1"/>
+          <w:numId w:val="14"/>
+        </w:numPr>
+        <w:rPr>
+          <w:rFonts w:asciiTheme="minorHAnsi" w:eastAsiaTheme="minorHAnsi" w:hAnsiTheme="minorHAnsi" w:cstheme="minorBidi"/>
+          <w:kern w:val="2"/>
+          <w:sz w:val="22"/>
+          <w:szCs w:val="22"/>
+          <w:lang w:val="en-US" w:eastAsia="en-US"/>
+          <w14:ligatures w14:val="standardContextual"/>
+        </w:rPr>
+      </w:pPr>
+      <w:r>
+        <w:rPr>
+          <w:rFonts w:asciiTheme="minorHAnsi" w:eastAsiaTheme="minorHAnsi" w:hAnsiTheme="minorHAnsi" w:cstheme="minorBidi"/>
+          <w:kern w:val="2"/>
+          <w:sz w:val="22"/>
+          <w:szCs w:val="22"/>
+          <w:lang w:val="en-US" w:eastAsia="en-US"/>
+          <w14:ligatures w14:val="standardContextual"/>
+        </w:rPr>
+        <w:t>Converts each pipeline to its equivalent GitHub Actions workflow.</w:t>
+      </w:r>
+    </w:p>
+    <w:p>
+      <w:pPr>
+        <w:pStyle w:val="HTMLPreformatted"/>
+        <w:numPr>
+          <w:ilvl w:val="1"/>
+          <w:numId w:val="14"/>
+        </w:numPr>
+        <w:rPr>
+          <w:rFonts w:asciiTheme="minorHAnsi" w:eastAsiaTheme="minorHAnsi" w:hAnsiTheme="minorHAnsi" w:cstheme="minorBidi"/>
+          <w:kern w:val="2"/>
+          <w:sz w:val="22"/>
+          <w:szCs w:val="22"/>
+          <w:lang w:val="en-US" w:eastAsia="en-US"/>
+          <w14:ligatures w14:val="standardContextual"/>
+        </w:rPr>
+      </w:pPr>
+      <w:r>
+        <w:rPr>
+          <w:rFonts w:asciiTheme="minorHAnsi" w:eastAsiaTheme="minorHAnsi" w:hAnsiTheme="minorHAnsi" w:cstheme="minorBidi"/>
+          <w:kern w:val="2"/>
+          <w:sz w:val="22"/>
+          <w:szCs w:val="22"/>
+          <w:lang w:val="en-US" w:eastAsia="en-US"/>
+          <w14:ligatures w14:val="standardContextual"/>
+        </w:rPr>
+        <w:t>Generates a report that summarizes how complete and complex of a migration is possible with GitHub Actions Importer.</w:t>
+      </w:r>
+    </w:p>
+    <w:p>
+      <w:pPr>
+        <w:pStyle w:val="HTMLPreformatted"/>
+        <w:ind w:left="720"/>
+        <w:rPr>
+          <w:rFonts w:asciiTheme="minorHAnsi" w:eastAsiaTheme="minorHAnsi" w:hAnsiTheme="minorHAnsi" w:cstheme="minorBidi"/>
+          <w:kern w:val="2"/>
+          <w:sz w:val="22"/>
+          <w:szCs w:val="22"/>
+          <w:lang w:val="en-US" w:eastAsia="en-US"/>
+          <w14:ligatures w14:val="standardContextual"/>
+        </w:rPr>
+      </w:pPr>
+    </w:p>
+    <w:p>
+      <w:pPr>
+        <w:rPr>
+          <w:lang w:val="en-US"/>
+        </w:rPr>
+      </w:pPr>
+      <w:r>
+        <w:rPr>
+          <w:lang w:val="en-US"/>
+        </w:rPr>
+        <w:t>For manual migration:</w:t>
+      </w:r>
+    </w:p>
+    <w:p>
+      <w:pPr>
+        <w:rPr>
+          <w:lang w:val="en-US"/>
+        </w:rPr>
+      </w:pPr>
+      <w:hyperlink r:id="rId7" w:history="1">
+        <w:r>
+          <w:rPr>
+            <w:rStyle w:val="Hyperlink"/>
+            <w:lang w:val="en-US"/>
+          </w:rPr>
+          <w:t>https://docs.github.com/en/actions/migrating-to-github-actions/manual-migrations/migrating-from-jenkins-to-github-actions</w:t>
+        </w:r>
+      </w:hyperlink>
+    </w:p>
+    <w:p>
+      <w:pPr>
+        <w:rPr>
+          <w:lang w:val="en-US"/>
+        </w:rPr>
+      </w:pPr>
+    </w:p>
+    <w:p>
+      <w:pPr>
+        <w:rPr>
+          <w:lang w:val="en-US"/>
+        </w:rPr>
+      </w:pPr>
+    </w:p>
+    <w:p>
+      <w:pPr>
+        <w:rPr>
+          <w:lang w:val="en-US"/>
+        </w:rPr>
+      </w:pPr>
+      <w:r>
+        <w:rPr>
+          <w:lang w:val="en-US"/>
+        </w:rPr>
+        <w:t xml:space="preserve"> </w:t>
       </w:r>
     </w:p>
     <w:sectPr>
@@ -1998,6 +2912,95 @@
     </w:lvl>
   </w:abstractNum>
   <w:abstractNum w:abstractNumId="9" w15:restartNumberingAfterBreak="0">
+    <w:nsid w:val="4C7E45FE"/>
+    <w:multiLevelType w:val="hybridMultilevel"/>
+    <w:tmpl w:val="4822BC88"/>
+    <w:lvl w:ilvl="0" w:tplc="4009000F">
+      <w:start w:val="1"/>
+      <w:numFmt w:val="decimal"/>
+      <w:lvlText w:val="%1."/>
+      <w:lvlJc w:val="left"/>
+      <w:pPr>
+        <w:ind w:left="720" w:hanging="360"/>
+      </w:pPr>
+      <w:rPr>
+        <w:rFonts w:hint="default"/>
+      </w:rPr>
+    </w:lvl>
+    <w:lvl w:ilvl="1" w:tplc="40090019">
+      <w:start w:val="1"/>
+      <w:numFmt w:val="lowerLetter"/>
+      <w:lvlText w:val="%2."/>
+      <w:lvlJc w:val="left"/>
+      <w:pPr>
+        <w:ind w:left="1440" w:hanging="360"/>
+      </w:pPr>
+    </w:lvl>
+    <w:lvl w:ilvl="2" w:tplc="4009001B">
+      <w:start w:val="1"/>
+      <w:numFmt w:val="lowerRoman"/>
+      <w:lvlText w:val="%3."/>
+      <w:lvlJc w:val="right"/>
+      <w:pPr>
+        <w:ind w:left="2160" w:hanging="180"/>
+      </w:pPr>
+    </w:lvl>
+    <w:lvl w:ilvl="3" w:tplc="4009000F" w:tentative="1">
+      <w:start w:val="1"/>
+      <w:numFmt w:val="decimal"/>
+      <w:lvlText w:val="%4."/>
+      <w:lvlJc w:val="left"/>
+      <w:pPr>
+        <w:ind w:left="2880" w:hanging="360"/>
+      </w:pPr>
+    </w:lvl>
+    <w:lvl w:ilvl="4" w:tplc="40090019" w:tentative="1">
+      <w:start w:val="1"/>
+      <w:numFmt w:val="lowerLetter"/>
+      <w:lvlText w:val="%5."/>
+      <w:lvlJc w:val="left"/>
+      <w:pPr>
+        <w:ind w:left="3600" w:hanging="360"/>
+      </w:pPr>
+    </w:lvl>
+    <w:lvl w:ilvl="5" w:tplc="4009001B" w:tentative="1">
+      <w:start w:val="1"/>
+      <w:numFmt w:val="lowerRoman"/>
+      <w:lvlText w:val="%6."/>
+      <w:lvlJc w:val="right"/>
+      <w:pPr>
+        <w:ind w:left="4320" w:hanging="180"/>
+      </w:pPr>
+    </w:lvl>
+    <w:lvl w:ilvl="6" w:tplc="4009000F" w:tentative="1">
+      <w:start w:val="1"/>
+      <w:numFmt w:val="decimal"/>
+      <w:lvlText w:val="%7."/>
+      <w:lvlJc w:val="left"/>
+      <w:pPr>
+        <w:ind w:left="5040" w:hanging="360"/>
+      </w:pPr>
+    </w:lvl>
+    <w:lvl w:ilvl="7" w:tplc="40090019" w:tentative="1">
+      <w:start w:val="1"/>
+      <w:numFmt w:val="lowerLetter"/>
+      <w:lvlText w:val="%8."/>
+      <w:lvlJc w:val="left"/>
+      <w:pPr>
+        <w:ind w:left="5760" w:hanging="360"/>
+      </w:pPr>
+    </w:lvl>
+    <w:lvl w:ilvl="8" w:tplc="4009001B" w:tentative="1">
+      <w:start w:val="1"/>
+      <w:numFmt w:val="lowerRoman"/>
+      <w:lvlText w:val="%9."/>
+      <w:lvlJc w:val="right"/>
+      <w:pPr>
+        <w:ind w:left="6480" w:hanging="180"/>
+      </w:pPr>
+    </w:lvl>
+  </w:abstractNum>
+  <w:abstractNum w:abstractNumId="10" w15:restartNumberingAfterBreak="0">
     <w:nsid w:val="6F266631"/>
     <w:multiLevelType w:val="hybridMultilevel"/>
     <w:tmpl w:val="42368C04"/>
@@ -2083,7 +3086,7 @@
       </w:pPr>
     </w:lvl>
   </w:abstractNum>
-  <w:abstractNum w:abstractNumId="10" w15:restartNumberingAfterBreak="0">
+  <w:abstractNum w:abstractNumId="11" w15:restartNumberingAfterBreak="0">
     <w:nsid w:val="72631507"/>
     <w:multiLevelType w:val="hybridMultilevel"/>
     <w:tmpl w:val="BF70BD26"/>
@@ -2169,7 +3172,7 @@
       </w:pPr>
     </w:lvl>
   </w:abstractNum>
-  <w:abstractNum w:abstractNumId="11" w15:restartNumberingAfterBreak="0">
+  <w:abstractNum w:abstractNumId="12" w15:restartNumberingAfterBreak="0">
     <w:nsid w:val="79904A2A"/>
     <w:multiLevelType w:val="hybridMultilevel"/>
     <w:tmpl w:val="FB0EE89C"/>
@@ -2282,7 +3285,7 @@
       </w:rPr>
     </w:lvl>
   </w:abstractNum>
-  <w:abstractNum w:abstractNumId="12" w15:restartNumberingAfterBreak="0">
+  <w:abstractNum w:abstractNumId="13" w15:restartNumberingAfterBreak="0">
     <w:nsid w:val="7F106C9E"/>
     <w:multiLevelType w:val="hybridMultilevel"/>
     <w:tmpl w:val="2BF007BA"/>
@@ -2372,7 +3375,7 @@
     </w:lvl>
   </w:abstractNum>
   <w:num w:numId="1" w16cid:durableId="422918210">
-    <w:abstractNumId w:val="11"/>
+    <w:abstractNumId w:val="12"/>
   </w:num>
   <w:num w:numId="2" w16cid:durableId="1967156962">
     <w:abstractNumId w:val="4"/>
@@ -2393,22 +3396,25 @@
     <w:abstractNumId w:val="2"/>
   </w:num>
   <w:num w:numId="8" w16cid:durableId="488131925">
-    <w:abstractNumId w:val="10"/>
+    <w:abstractNumId w:val="11"/>
   </w:num>
   <w:num w:numId="9" w16cid:durableId="1515878330">
-    <w:abstractNumId w:val="9"/>
+    <w:abstractNumId w:val="10"/>
   </w:num>
   <w:num w:numId="10" w16cid:durableId="1471629768">
     <w:abstractNumId w:val="8"/>
   </w:num>
   <w:num w:numId="11" w16cid:durableId="1206403296">
-    <w:abstractNumId w:val="12"/>
+    <w:abstractNumId w:val="13"/>
   </w:num>
   <w:num w:numId="12" w16cid:durableId="900824169">
     <w:abstractNumId w:val="5"/>
   </w:num>
   <w:num w:numId="13" w16cid:durableId="857160666">
     <w:abstractNumId w:val="0"/>
+  </w:num>
+  <w:num w:numId="14" w16cid:durableId="1350252254">
+    <w:abstractNumId w:val="9"/>
   </w:num>
 </w:numbering>
 </file>
@@ -2852,6 +3858,96 @@
       <w:contextualSpacing/>
     </w:pPr>
   </w:style>
+  <w:style w:type="character" w:styleId="Hyperlink">
+    <w:name w:val="Hyperlink"/>
+    <w:basedOn w:val="DefaultParagraphFont"/>
+    <w:uiPriority w:val="99"/>
+    <w:unhideWhenUsed/>
+    <w:rsid w:val="00975B53"/>
+    <w:rPr>
+      <w:color w:val="0563C1" w:themeColor="hyperlink"/>
+      <w:u w:val="single"/>
+    </w:rPr>
+  </w:style>
+  <w:style w:type="character" w:styleId="UnresolvedMention">
+    <w:name w:val="Unresolved Mention"/>
+    <w:basedOn w:val="DefaultParagraphFont"/>
+    <w:uiPriority w:val="99"/>
+    <w:semiHidden/>
+    <w:unhideWhenUsed/>
+    <w:rsid w:val="00975B53"/>
+    <w:rPr>
+      <w:color w:val="605E5C"/>
+      <w:shd w:val="clear" w:color="auto" w:fill="E1DFDD"/>
+    </w:rPr>
+  </w:style>
+  <w:style w:type="paragraph" w:styleId="HTMLPreformatted">
+    <w:name w:val="HTML Preformatted"/>
+    <w:basedOn w:val="Normal"/>
+    <w:link w:val="HTMLPreformattedChar"/>
+    <w:uiPriority w:val="99"/>
+    <w:semiHidden/>
+    <w:unhideWhenUsed/>
+    <w:rsid w:val="00513E6C"/>
+    <w:pPr>
+      <w:tabs>
+        <w:tab w:val="left" w:pos="916"/>
+        <w:tab w:val="left" w:pos="1832"/>
+        <w:tab w:val="left" w:pos="2748"/>
+        <w:tab w:val="left" w:pos="3664"/>
+        <w:tab w:val="left" w:pos="4580"/>
+        <w:tab w:val="left" w:pos="5496"/>
+        <w:tab w:val="left" w:pos="6412"/>
+        <w:tab w:val="left" w:pos="7328"/>
+        <w:tab w:val="left" w:pos="8244"/>
+        <w:tab w:val="left" w:pos="9160"/>
+        <w:tab w:val="left" w:pos="10076"/>
+        <w:tab w:val="left" w:pos="10992"/>
+        <w:tab w:val="left" w:pos="11908"/>
+        <w:tab w:val="left" w:pos="12824"/>
+        <w:tab w:val="left" w:pos="13740"/>
+        <w:tab w:val="left" w:pos="14656"/>
+      </w:tabs>
+      <w:spacing w:after="0" w:line="240" w:lineRule="auto"/>
+    </w:pPr>
+    <w:rPr>
+      <w:rFonts w:ascii="Courier New" w:eastAsia="Times New Roman" w:hAnsi="Courier New" w:cs="Courier New"/>
+      <w:kern w:val="0"/>
+      <w:sz w:val="20"/>
+      <w:szCs w:val="20"/>
+      <w:lang w:eastAsia="en-IN"/>
+      <w14:ligatures w14:val="none"/>
+    </w:rPr>
+  </w:style>
+  <w:style w:type="character" w:customStyle="1" w:styleId="HTMLPreformattedChar">
+    <w:name w:val="HTML Preformatted Char"/>
+    <w:basedOn w:val="DefaultParagraphFont"/>
+    <w:link w:val="HTMLPreformatted"/>
+    <w:uiPriority w:val="99"/>
+    <w:semiHidden/>
+    <w:rsid w:val="00513E6C"/>
+    <w:rPr>
+      <w:rFonts w:ascii="Courier New" w:eastAsia="Times New Roman" w:hAnsi="Courier New" w:cs="Courier New"/>
+      <w:kern w:val="0"/>
+      <w:sz w:val="20"/>
+      <w:szCs w:val="20"/>
+      <w:lang w:eastAsia="en-IN"/>
+      <w14:ligatures w14:val="none"/>
+    </w:rPr>
+  </w:style>
+  <w:style w:type="character" w:styleId="HTMLCode">
+    <w:name w:val="HTML Code"/>
+    <w:basedOn w:val="DefaultParagraphFont"/>
+    <w:uiPriority w:val="99"/>
+    <w:semiHidden/>
+    <w:unhideWhenUsed/>
+    <w:rsid w:val="00513E6C"/>
+    <w:rPr>
+      <w:rFonts w:ascii="Courier New" w:eastAsia="Times New Roman" w:hAnsi="Courier New" w:cs="Courier New"/>
+      <w:sz w:val="20"/>
+      <w:szCs w:val="20"/>
+    </w:rPr>
+  </w:style>
 </w:styles>
 </file>
 

</xml_diff>